<commit_message>
PD - 002 - Development Completed
</commit_message>
<xml_diff>
--- a/PROJECT DEVELOPMENT.docx
+++ b/PROJECT DEVELOPMENT.docx
@@ -10,7 +10,6 @@
           <w:u w:val="single"/>
         </w:rPr>
       </w:pPr>
-      <w:bookmarkStart w:id="0" w:name="_GoBack"/>
       <w:r>
         <w:rPr>
           <w:b/>
@@ -181,7 +180,7 @@
               <w:rPr>
                 <w:lang w:val="en-US"/>
               </w:rPr>
-              <w:t>coding</w:t>
+              <w:t>Done</w:t>
             </w:r>
           </w:p>
         </w:tc>
@@ -233,6 +232,14 @@
                 <w:lang w:val="en-US"/>
               </w:rPr>
             </w:pPr>
+            <w:r>
+              <w:rPr>
+                <w:lang w:val="en-US"/>
+              </w:rPr>
+              <w:t>Done</w:t>
+            </w:r>
+            <w:bookmarkStart w:id="0" w:name="_GoBack"/>
+            <w:bookmarkEnd w:id="0"/>
           </w:p>
         </w:tc>
       </w:tr>
@@ -1046,7 +1053,6 @@
           </w:p>
         </w:tc>
       </w:tr>
-      <w:bookmarkEnd w:id="0"/>
     </w:tbl>
     <w:p>
       <w:pPr>

</xml_diff>